<commit_message>
[add] theory of 3. Cómo crear rutas en Laravel 5.1
</commit_message>
<xml_diff>
--- a/Teoria/2. Flujo de trabajo en el desarrollo con Laravel.docx
+++ b/Teoria/2. Flujo de trabajo en el desarrollo con Laravel.docx
@@ -19,9 +19,9 @@
             <wp:positionV relativeFrom="paragraph">
               <wp:align>top</wp:align>
             </wp:positionV>
-            <wp:extent cx="4924425" cy="894080"/>
+            <wp:extent cx="4923790" cy="894080"/>
             <wp:effectExtent l="0" t="0" r="0" b="0"/>
-            <wp:wrapSquare wrapText="largest"/>
+            <wp:wrapTopAndBottom/>
             <wp:docPr id="0" name="Picture" descr=""/>
             <wp:cNvGraphicFramePr>
               <a:graphicFrameLocks xmlns:a="http://schemas.openxmlformats.org/drawingml/2006/main" noChangeAspect="1"/>
@@ -44,7 +44,7 @@
                   <pic:spPr bwMode="auto">
                     <a:xfrm>
                       <a:off x="0" y="0"/>
-                      <a:ext cx="4924425" cy="894080"/>
+                      <a:ext cx="4923790" cy="894080"/>
                     </a:xfrm>
                     <a:prstGeom prst="rect">
                       <a:avLst/>
@@ -126,7 +126,7 @@
       </w:pPr>
       <w:r>
         <w:rPr>
-          <w:rStyle w:val="StrongEmphasis"/>
+          <w:rStyle w:val="Muydestacado"/>
         </w:rPr>
         <w:t xml:space="preserve">Importante: </w:t>
       </w:r>
@@ -147,7 +147,7 @@
     </w:p>
     <w:p>
       <w:pPr>
-        <w:pStyle w:val="Heading3"/>
+        <w:pStyle w:val="Encabezado3"/>
         <w:jc w:val="both"/>
         <w:rPr/>
       </w:pPr>
@@ -191,7 +191,7 @@
         <w:jc w:val="both"/>
         <w:rPr/>
       </w:pPr>
-      <w:hyperlink r:id="rId4" w:tgtFrame="_blank">
+      <w:hyperlink r:id="rId4">
         <w:r>
           <w:rPr>
             <w:rStyle w:val="InternetLink"/>
@@ -219,7 +219,7 @@
         <w:jc w:val="both"/>
         <w:rPr/>
       </w:pPr>
-      <w:hyperlink r:id="rId5" w:tgtFrame="_blank">
+      <w:hyperlink r:id="rId5">
         <w:r>
           <w:rPr>
             <w:rStyle w:val="InternetLink"/>
@@ -247,7 +247,7 @@
         <w:jc w:val="both"/>
         <w:rPr/>
       </w:pPr>
-      <w:hyperlink r:id="rId6" w:tgtFrame="_blank">
+      <w:hyperlink r:id="rId6">
         <w:r>
           <w:rPr>
             <w:rStyle w:val="InternetLink"/>
@@ -278,7 +278,7 @@
         <w:rPr/>
         <w:t xml:space="preserve">Además, el  </w:t>
       </w:r>
-      <w:hyperlink r:id="rId7" w:tgtFrame="_blank">
+      <w:hyperlink r:id="rId7">
         <w:r>
           <w:rPr>
             <w:rStyle w:val="InternetLink"/>
@@ -290,7 +290,7 @@
         <w:rPr/>
         <w:t xml:space="preserve"> y el </w:t>
       </w:r>
-      <w:hyperlink r:id="rId8" w:tgtFrame="_blank">
+      <w:hyperlink r:id="rId8">
         <w:r>
           <w:rPr>
             <w:rStyle w:val="InternetLink"/>
@@ -321,7 +321,7 @@
         <w:rPr/>
         <w:t xml:space="preserve">Para conocer qué son y cómo se trabaja con los namespace en PHP: </w:t>
       </w:r>
-      <w:hyperlink r:id="rId9" w:tgtFrame="_blank">
+      <w:hyperlink r:id="rId9">
         <w:r>
           <w:rPr>
             <w:rStyle w:val="InternetLink"/>
@@ -354,7 +354,7 @@
       </w:r>
       <w:r>
         <w:rPr>
-          <w:rStyle w:val="StrongEmphasis"/>
+          <w:rStyle w:val="Muydestacado"/>
         </w:rPr>
         <w:t>configuración de la base de datos</w:t>
       </w:r>
@@ -362,7 +362,7 @@
         <w:rPr/>
         <w:t xml:space="preserve"> para un proyecto de Laravel se puede hacer creando un archivo llamado .env en el directorio raíz , que contenga las variables presentes en el archivo .env.example, asignando a las variables las credenciales para conexión de la base de datos que usará. Para un proyecto que se trabajará con </w:t>
       </w:r>
-      <w:hyperlink r:id="rId10" w:tgtFrame="_blank">
+      <w:hyperlink r:id="rId10">
         <w:r>
           <w:rPr>
             <w:rStyle w:val="InternetLink"/>
@@ -432,7 +432,7 @@
         <w:rPr/>
         <w:t xml:space="preserve">En caso de ser otro </w:t>
       </w:r>
-      <w:hyperlink r:id="rId11" w:tgtFrame="_blank">
+      <w:hyperlink r:id="rId11">
         <w:r>
           <w:rPr>
             <w:rStyle w:val="InternetLink"/>
@@ -466,7 +466,7 @@
       </w:r>
       <w:r>
         <w:rPr>
-          <w:rStyle w:val="StrongEmphasis"/>
+          <w:rStyle w:val="Muydestacado"/>
         </w:rPr>
         <w:t xml:space="preserve">dd() </w:t>
       </w:r>
@@ -474,7 +474,7 @@
         <w:rPr/>
         <w:t xml:space="preserve">sirve para mostrar la variable dada y finalizar la ejecución del script. Para conocer más sobre helpers de laravel y cómo crear tus propios helpers: </w:t>
       </w:r>
-      <w:hyperlink r:id="rId12" w:tgtFrame="_blank">
+      <w:hyperlink r:id="rId12">
         <w:r>
           <w:rPr>
             <w:rStyle w:val="InternetLink"/>
@@ -505,7 +505,7 @@
         <w:rPr/>
         <w:t xml:space="preserve">Con la herramienta tinker, </w:t>
       </w:r>
-      <w:hyperlink r:id="rId13" w:tgtFrame="_blank">
+      <w:hyperlink r:id="rId13">
         <w:r>
           <w:rPr>
             <w:rStyle w:val="InternetLink"/>
@@ -551,7 +551,7 @@
       </w:r>
       <w:r>
         <w:rPr>
-          <w:rStyle w:val="StrongEmphasis"/>
+          <w:rStyle w:val="Muydestacado"/>
         </w:rPr>
         <w:t>truncate()</w:t>
       </w:r>
@@ -595,7 +595,7 @@
         <w:rPr/>
         <w:t xml:space="preserve">Con la función de PHP </w:t>
       </w:r>
-      <w:hyperlink r:id="rId14" w:tgtFrame="_blank">
+      <w:hyperlink r:id="rId14">
         <w:r>
           <w:rPr>
             <w:rStyle w:val="InternetLink"/>
@@ -689,7 +689,7 @@
         <w:rPr/>
         <w:t xml:space="preserve">No olvides compartir en las redes sociales y si te interesa un tema en especifico lo puedes solicitar en </w:t>
       </w:r>
-      <w:hyperlink r:id="rId15" w:tgtFrame="_blank">
+      <w:hyperlink r:id="rId15">
         <w:r>
           <w:rPr>
             <w:rStyle w:val="InternetLink"/>
@@ -704,6 +704,160 @@
     </w:p>
     <w:p>
       <w:pPr>
+        <w:pStyle w:val="Encabezado3"/>
+        <w:jc w:val="both"/>
+        <w:rPr>
+          <w:b w:val="false"/>
+          <w:i w:val="false"/>
+          <w:caps w:val="false"/>
+          <w:smallCaps w:val="false"/>
+        </w:rPr>
+      </w:pPr>
+      <w:r>
+        <w:rPr>
+          <w:b w:val="false"/>
+          <w:i w:val="false"/>
+          <w:caps w:val="false"/>
+          <w:smallCaps w:val="false"/>
+        </w:rPr>
+        <w:t>Material relacionado</w:t>
+      </w:r>
+    </w:p>
+    <w:p>
+      <w:pPr>
+        <w:pStyle w:val="Cuerpodetexto"/>
+        <w:numPr>
+          <w:ilvl w:val="0"/>
+          <w:numId w:val="8"/>
+        </w:numPr>
+        <w:pBdr>
+          <w:top w:val="nil"/>
+          <w:left w:val="nil"/>
+          <w:bottom w:val="nil"/>
+          <w:right w:val="nil"/>
+        </w:pBdr>
+        <w:tabs>
+          <w:tab w:val="left" w:pos="0" w:leader="none"/>
+        </w:tabs>
+        <w:spacing w:before="0" w:after="0"/>
+        <w:ind w:left="0" w:right="0" w:hanging="283"/>
+        <w:rPr>
+          <w:rStyle w:val="EnlacedeInternet"/>
+          <w:b/>
+          <w:i w:val="false"/>
+          <w:caps w:val="false"/>
+          <w:smallCaps w:val="false"/>
+          <w:sz w:val="27"/>
+        </w:rPr>
+      </w:pPr>
+      <w:r>
+        <w:rPr>
+          <w:b w:val="false"/>
+          <w:i w:val="false"/>
+          <w:caps w:val="false"/>
+          <w:smallCaps w:val="false"/>
+          <w:sz w:val="27"/>
+        </w:rPr>
+        <w:t xml:space="preserve">Lección anterior: </w:t>
+      </w:r>
+      <w:hyperlink r:id="rId16" w:tgtFrame="_blank">
+        <w:r>
+          <w:rPr>
+            <w:rStyle w:val="EnlacedeInternet"/>
+            <w:b/>
+            <w:i w:val="false"/>
+            <w:caps w:val="false"/>
+            <w:smallCaps w:val="false"/>
+            <w:sz w:val="27"/>
+          </w:rPr>
+          <w:t>Instalación de Composer y Laravel 5.1</w:t>
+        </w:r>
+      </w:hyperlink>
+    </w:p>
+    <w:p>
+      <w:pPr>
+        <w:pStyle w:val="Cuerpodetexto"/>
+        <w:numPr>
+          <w:ilvl w:val="0"/>
+          <w:numId w:val="8"/>
+        </w:numPr>
+        <w:pBdr>
+          <w:top w:val="nil"/>
+          <w:left w:val="nil"/>
+          <w:bottom w:val="nil"/>
+          <w:right w:val="nil"/>
+        </w:pBdr>
+        <w:tabs>
+          <w:tab w:val="left" w:pos="0" w:leader="none"/>
+        </w:tabs>
+        <w:spacing w:before="0" w:after="0"/>
+        <w:ind w:left="0" w:right="0" w:hanging="283"/>
+        <w:rPr>
+          <w:rStyle w:val="EnlacedeInternet"/>
+          <w:b/>
+          <w:i w:val="false"/>
+          <w:caps w:val="false"/>
+          <w:smallCaps w:val="false"/>
+          <w:sz w:val="27"/>
+        </w:rPr>
+      </w:pPr>
+      <w:hyperlink r:id="rId17">
+        <w:r>
+          <w:rPr>
+            <w:rStyle w:val="EnlacedeInternet"/>
+            <w:b/>
+            <w:i w:val="false"/>
+            <w:caps w:val="false"/>
+            <w:smallCaps w:val="false"/>
+            <w:sz w:val="27"/>
+          </w:rPr>
+          <w:t>Artisan, la interfaz de línea de comandos de Laravel</w:t>
+        </w:r>
+      </w:hyperlink>
+    </w:p>
+    <w:p>
+      <w:pPr>
+        <w:pStyle w:val="Cuerpodetexto"/>
+        <w:numPr>
+          <w:ilvl w:val="0"/>
+          <w:numId w:val="8"/>
+        </w:numPr>
+        <w:pBdr>
+          <w:top w:val="nil"/>
+          <w:left w:val="nil"/>
+          <w:bottom w:val="nil"/>
+          <w:right w:val="nil"/>
+        </w:pBdr>
+        <w:tabs>
+          <w:tab w:val="left" w:pos="0" w:leader="none"/>
+        </w:tabs>
+        <w:spacing w:before="0" w:after="0"/>
+        <w:ind w:left="0" w:right="0" w:hanging="283"/>
+        <w:rPr>
+          <w:rStyle w:val="EnlacedeInternet"/>
+          <w:b/>
+          <w:i w:val="false"/>
+          <w:caps w:val="false"/>
+          <w:smallCaps w:val="false"/>
+          <w:sz w:val="27"/>
+        </w:rPr>
+      </w:pPr>
+      <w:hyperlink r:id="rId18">
+        <w:r>
+          <w:rPr>
+            <w:rStyle w:val="EnlacedeInternet"/>
+            <w:b/>
+            <w:i w:val="false"/>
+            <w:caps w:val="false"/>
+            <w:smallCaps w:val="false"/>
+            <w:sz w:val="27"/>
+          </w:rPr>
+          <w:t>Alias de comandos para la consola Windows/Linux/Mac</w:t>
+        </w:r>
+      </w:hyperlink>
+    </w:p>
+    <w:p>
+      <w:pPr>
         <w:pStyle w:val="TextBody"/>
         <w:jc w:val="both"/>
         <w:rPr/>
@@ -730,6 +884,7 @@
       <w:pgNumType w:fmt="decimal"/>
       <w:formProt w:val="false"/>
       <w:textDirection w:val="lrTb"/>
+      <w:docGrid w:type="default" w:linePitch="240" w:charSpace="4294961151"/>
     </w:sectPr>
   </w:body>
 </w:document>
@@ -1601,6 +1756,140 @@
     </w:lvl>
   </w:abstractNum>
   <w:abstractNum w:abstractNumId="8">
+    <w:lvl w:ilvl="0">
+      <w:start w:val="1"/>
+      <w:numFmt w:val="bullet"/>
+      <w:lvlText w:val=""/>
+      <w:lvlJc w:val="left"/>
+      <w:pPr>
+        <w:ind w:left="0" w:hanging="283"/>
+      </w:pPr>
+      <w:rPr>
+        <w:rFonts w:ascii="Symbol" w:hAnsi="Symbol" w:cs="Symbol" w:hint="default"/>
+      </w:rPr>
+    </w:lvl>
+    <w:lvl w:ilvl="1">
+      <w:start w:val="1"/>
+      <w:numFmt w:val="bullet"/>
+      <w:lvlText w:val=""/>
+      <w:lvlJc w:val="left"/>
+      <w:pPr>
+        <w:tabs>
+          <w:tab w:val="num" w:pos="1414"/>
+        </w:tabs>
+        <w:ind w:left="1414" w:hanging="283"/>
+      </w:pPr>
+      <w:rPr>
+        <w:rFonts w:ascii="Symbol" w:hAnsi="Symbol" w:cs="Symbol" w:hint="default"/>
+      </w:rPr>
+    </w:lvl>
+    <w:lvl w:ilvl="2">
+      <w:start w:val="1"/>
+      <w:numFmt w:val="bullet"/>
+      <w:lvlText w:val=""/>
+      <w:lvlJc w:val="left"/>
+      <w:pPr>
+        <w:tabs>
+          <w:tab w:val="num" w:pos="2121"/>
+        </w:tabs>
+        <w:ind w:left="2121" w:hanging="283"/>
+      </w:pPr>
+      <w:rPr>
+        <w:rFonts w:ascii="Symbol" w:hAnsi="Symbol" w:cs="Symbol" w:hint="default"/>
+      </w:rPr>
+    </w:lvl>
+    <w:lvl w:ilvl="3">
+      <w:start w:val="1"/>
+      <w:numFmt w:val="bullet"/>
+      <w:lvlText w:val=""/>
+      <w:lvlJc w:val="left"/>
+      <w:pPr>
+        <w:tabs>
+          <w:tab w:val="num" w:pos="2828"/>
+        </w:tabs>
+        <w:ind w:left="2828" w:hanging="283"/>
+      </w:pPr>
+      <w:rPr>
+        <w:rFonts w:ascii="Symbol" w:hAnsi="Symbol" w:cs="Symbol" w:hint="default"/>
+      </w:rPr>
+    </w:lvl>
+    <w:lvl w:ilvl="4">
+      <w:start w:val="1"/>
+      <w:numFmt w:val="bullet"/>
+      <w:lvlText w:val=""/>
+      <w:lvlJc w:val="left"/>
+      <w:pPr>
+        <w:tabs>
+          <w:tab w:val="num" w:pos="3535"/>
+        </w:tabs>
+        <w:ind w:left="3535" w:hanging="283"/>
+      </w:pPr>
+      <w:rPr>
+        <w:rFonts w:ascii="Symbol" w:hAnsi="Symbol" w:cs="Symbol" w:hint="default"/>
+      </w:rPr>
+    </w:lvl>
+    <w:lvl w:ilvl="5">
+      <w:start w:val="1"/>
+      <w:numFmt w:val="bullet"/>
+      <w:lvlText w:val=""/>
+      <w:lvlJc w:val="left"/>
+      <w:pPr>
+        <w:tabs>
+          <w:tab w:val="num" w:pos="4242"/>
+        </w:tabs>
+        <w:ind w:left="4242" w:hanging="283"/>
+      </w:pPr>
+      <w:rPr>
+        <w:rFonts w:ascii="Symbol" w:hAnsi="Symbol" w:cs="Symbol" w:hint="default"/>
+      </w:rPr>
+    </w:lvl>
+    <w:lvl w:ilvl="6">
+      <w:start w:val="1"/>
+      <w:numFmt w:val="bullet"/>
+      <w:lvlText w:val=""/>
+      <w:lvlJc w:val="left"/>
+      <w:pPr>
+        <w:tabs>
+          <w:tab w:val="num" w:pos="4949"/>
+        </w:tabs>
+        <w:ind w:left="4949" w:hanging="283"/>
+      </w:pPr>
+      <w:rPr>
+        <w:rFonts w:ascii="Symbol" w:hAnsi="Symbol" w:cs="Symbol" w:hint="default"/>
+      </w:rPr>
+    </w:lvl>
+    <w:lvl w:ilvl="7">
+      <w:start w:val="1"/>
+      <w:numFmt w:val="bullet"/>
+      <w:lvlText w:val=""/>
+      <w:lvlJc w:val="left"/>
+      <w:pPr>
+        <w:tabs>
+          <w:tab w:val="num" w:pos="5656"/>
+        </w:tabs>
+        <w:ind w:left="5656" w:hanging="283"/>
+      </w:pPr>
+      <w:rPr>
+        <w:rFonts w:ascii="Symbol" w:hAnsi="Symbol" w:cs="Symbol" w:hint="default"/>
+      </w:rPr>
+    </w:lvl>
+    <w:lvl w:ilvl="8">
+      <w:start w:val="1"/>
+      <w:numFmt w:val="bullet"/>
+      <w:lvlText w:val=""/>
+      <w:lvlJc w:val="left"/>
+      <w:pPr>
+        <w:tabs>
+          <w:tab w:val="num" w:pos="6363"/>
+        </w:tabs>
+        <w:ind w:left="6363" w:hanging="283"/>
+      </w:pPr>
+      <w:rPr>
+        <w:rFonts w:ascii="Symbol" w:hAnsi="Symbol" w:cs="Symbol" w:hint="default"/>
+      </w:rPr>
+    </w:lvl>
+  </w:abstractNum>
+  <w:abstractNum w:abstractNumId="9">
     <w:lvl w:ilvl="0">
       <w:start w:val="1"/>
       <w:numFmt w:val="none"/>
@@ -1743,6 +2032,9 @@
   <w:num w:numId="8">
     <w:abstractNumId w:val="8"/>
   </w:num>
+  <w:num w:numId="9">
+    <w:abstractNumId w:val="9"/>
+  </w:num>
 </w:numbering>
 </file>
 
@@ -1766,22 +2058,22 @@
     <w:pPr>
       <w:widowControl w:val="false"/>
       <w:suppressAutoHyphens w:val="true"/>
+      <w:bidi w:val="0"/>
+      <w:jc w:val="left"/>
     </w:pPr>
     <w:rPr>
       <w:rFonts w:ascii="Liberation Serif" w:hAnsi="Liberation Serif" w:eastAsia="Droid Sans Fallback" w:cs="FreeSans"/>
-      <w:color w:val="auto"/>
+      <w:color w:val="00000A"/>
       <w:sz w:val="24"/>
       <w:szCs w:val="24"/>
       <w:lang w:val="es-GT" w:eastAsia="zh-CN" w:bidi="hi-IN"/>
     </w:rPr>
   </w:style>
-  <w:style w:type="paragraph" w:styleId="Heading3">
-    <w:name w:val="Heading 3"/>
-    <w:basedOn w:val="Heading"/>
-    <w:next w:val="TextBody"/>
+  <w:style w:type="paragraph" w:styleId="Encabezado3">
+    <w:name w:val="Encabezado 3"/>
+    <w:basedOn w:val="Encabezado"/>
     <w:pPr>
       <w:spacing w:before="140" w:after="120"/>
-      <w:outlineLvl w:val="2"/>
       <w:outlineLvl w:val="2"/>
     </w:pPr>
     <w:rPr>
@@ -1801,8 +2093,8 @@
       <w:lang w:val="zxx" w:eastAsia="zxx" w:bidi="zxx"/>
     </w:rPr>
   </w:style>
-  <w:style w:type="character" w:styleId="StrongEmphasis">
-    <w:name w:val="Strong Emphasis"/>
+  <w:style w:type="character" w:styleId="Muydestacado">
+    <w:name w:val="Muy destacado"/>
     <w:rPr>
       <w:b/>
       <w:bCs/>
@@ -1814,10 +2106,36 @@
       <w:rFonts w:ascii="OpenSymbol" w:hAnsi="OpenSymbol" w:eastAsia="OpenSymbol" w:cs="OpenSymbol"/>
     </w:rPr>
   </w:style>
-  <w:style w:type="paragraph" w:styleId="Heading">
-    <w:name w:val="Heading"/>
+  <w:style w:type="character" w:styleId="ListLabel1">
+    <w:name w:val="ListLabel 1"/>
+    <w:rPr>
+      <w:rFonts w:cs="Symbol"/>
+    </w:rPr>
+  </w:style>
+  <w:style w:type="character" w:styleId="ListLabel2">
+    <w:name w:val="ListLabel 2"/>
+    <w:rPr>
+      <w:rFonts w:cs="OpenSymbol"/>
+    </w:rPr>
+  </w:style>
+  <w:style w:type="character" w:styleId="EnlacedeInternet">
+    <w:name w:val="Enlace de Internet"/>
+    <w:rPr>
+      <w:color w:val="000080"/>
+      <w:u w:val="single"/>
+      <w:lang w:val="zxx" w:eastAsia="zxx" w:bidi="zxx"/>
+    </w:rPr>
+  </w:style>
+  <w:style w:type="character" w:styleId="Vietas">
+    <w:name w:val="Viñetas"/>
+    <w:rPr>
+      <w:rFonts w:ascii="OpenSymbol" w:hAnsi="OpenSymbol" w:eastAsia="OpenSymbol" w:cs="OpenSymbol"/>
+    </w:rPr>
+  </w:style>
+  <w:style w:type="paragraph" w:styleId="Encabezado">
+    <w:name w:val="Encabezado"/>
     <w:basedOn w:val="Normal"/>
-    <w:next w:val="TextBody"/>
+    <w:next w:val="Cuerpodetexto"/>
     <w:pPr>
       <w:keepNext/>
       <w:spacing w:before="240" w:after="120"/>
@@ -1828,24 +2146,24 @@
       <w:szCs w:val="28"/>
     </w:rPr>
   </w:style>
-  <w:style w:type="paragraph" w:styleId="TextBody">
-    <w:name w:val="Text Body"/>
+  <w:style w:type="paragraph" w:styleId="Cuerpodetexto">
+    <w:name w:val="Cuerpo de texto"/>
     <w:basedOn w:val="Normal"/>
     <w:pPr>
       <w:spacing w:lineRule="auto" w:line="288" w:before="0" w:after="140"/>
     </w:pPr>
     <w:rPr/>
   </w:style>
-  <w:style w:type="paragraph" w:styleId="List">
-    <w:name w:val="List"/>
+  <w:style w:type="paragraph" w:styleId="Lista">
+    <w:name w:val="Lista"/>
     <w:basedOn w:val="TextBody"/>
     <w:pPr/>
     <w:rPr>
       <w:rFonts w:cs="FreeSans"/>
     </w:rPr>
   </w:style>
-  <w:style w:type="paragraph" w:styleId="Caption">
-    <w:name w:val="Caption"/>
+  <w:style w:type="paragraph" w:styleId="Pie">
+    <w:name w:val="Pie"/>
     <w:basedOn w:val="Normal"/>
     <w:pPr>
       <w:suppressLineNumbers/>
@@ -1859,8 +2177,8 @@
       <w:szCs w:val="24"/>
     </w:rPr>
   </w:style>
-  <w:style w:type="paragraph" w:styleId="Index">
-    <w:name w:val="Index"/>
+  <w:style w:type="paragraph" w:styleId="Ndice">
+    <w:name w:val="Índice"/>
     <w:basedOn w:val="Normal"/>
     <w:pPr>
       <w:suppressLineNumbers/>
@@ -1869,17 +2187,25 @@
       <w:rFonts w:cs="FreeSans"/>
     </w:rPr>
   </w:style>
-  <w:style w:type="paragraph" w:styleId="TableContents">
-    <w:name w:val="Table Contents"/>
+  <w:style w:type="paragraph" w:styleId="TextBody">
+    <w:name w:val="Text Body"/>
+    <w:basedOn w:val="Normal"/>
+    <w:pPr>
+      <w:spacing w:lineRule="auto" w:line="288" w:before="0" w:after="140"/>
+    </w:pPr>
+    <w:rPr/>
+  </w:style>
+  <w:style w:type="paragraph" w:styleId="Contenidodelatabla">
+    <w:name w:val="Contenido de la tabla"/>
     <w:basedOn w:val="Normal"/>
     <w:pPr>
       <w:suppressLineNumbers/>
     </w:pPr>
     <w:rPr/>
   </w:style>
-  <w:style w:type="paragraph" w:styleId="TableHeading">
-    <w:name w:val="Table Heading"/>
-    <w:basedOn w:val="TableContents"/>
+  <w:style w:type="paragraph" w:styleId="Encabezadodelatabla">
+    <w:name w:val="Encabezado de la tabla"/>
+    <w:basedOn w:val="Contenidodelatabla"/>
     <w:pPr>
       <w:suppressLineNumbers/>
       <w:jc w:val="center"/>

</xml_diff>